<commit_message>
added some data structures and modified the code for better use case, removed the complex dependency on many global variables
</commit_message>
<xml_diff>
--- a/docs.docx
+++ b/docs.docx
@@ -598,16 +598,87 @@
         <w:rPr>
           <w:lang w:val="en-US"/>
         </w:rPr>
-        <w:t>When bit related problems</w:t>
-      </w:r>
+        <w:t>When bit related problems, apply operations bit by bit and make truth table.</w:t>
+      </w:r>
+    </w:p>
+    <w:p>
+      <w:pPr>
+        <w:pStyle w:val="ListParagraph"/>
+        <w:numPr>
+          <w:ilvl w:val="0"/>
+          <w:numId w:val="2"/>
+        </w:numPr>
+        <w:rPr>
+          <w:lang w:val="en-US"/>
+        </w:rPr>
+      </w:pPr>
+      <w:r>
+        <w:rPr>
+          <w:lang w:val="en-US"/>
+        </w:rPr>
+        <w:t>If always applying replace</w:t>
+      </w:r>
+      <w:r>
+        <w:rPr>
+          <w:lang w:val="en-US"/>
+        </w:rPr>
+        <w:t xml:space="preserve"> operation again and again</w:t>
+      </w:r>
+      <w:r>
+        <w:rPr>
+          <w:lang w:val="en-US"/>
+        </w:rPr>
+        <w:t xml:space="preserve"> with that value, see that it </w:t>
+      </w:r>
+      <w:proofErr w:type="spellStart"/>
+      <w:r>
+        <w:rPr>
+          <w:lang w:val="en-US"/>
+        </w:rPr>
+        <w:t>stablises</w:t>
+      </w:r>
+      <w:proofErr w:type="spellEnd"/>
+      <w:r>
+        <w:rPr>
+          <w:lang w:val="en-US"/>
+        </w:rPr>
+        <w:t xml:space="preserve"> or not.</w:t>
+      </w:r>
+    </w:p>
+    <w:p>
+      <w:pPr>
+        <w:pStyle w:val="ListParagraph"/>
+        <w:numPr>
+          <w:ilvl w:val="0"/>
+          <w:numId w:val="2"/>
+        </w:numPr>
+        <w:rPr>
+          <w:lang w:val="en-US"/>
+        </w:rPr>
+      </w:pPr>
+      <w:hyperlink r:id="rId6" w:history="1">
+        <w:r>
+          <w:rPr>
+            <w:rStyle w:val="Hyperlink"/>
+            <w:lang w:val="en-US"/>
+          </w:rPr>
+          <w:t>https://cses.fi/problemset/task/1734/</w:t>
+        </w:r>
+      </w:hyperlink>
+    </w:p>
+    <w:p>
+      <w:pPr>
+        <w:pStyle w:val="ListParagraph"/>
+        <w:numPr>
+          <w:ilvl w:val="0"/>
+          <w:numId w:val="2"/>
+        </w:numPr>
+        <w:rPr>
+          <w:lang w:val="en-US"/>
+        </w:rPr>
+      </w:pPr>
       <w:bookmarkStart w:id="0" w:name="_GoBack"/>
       <w:bookmarkEnd w:id="0"/>
-      <w:r>
-        <w:rPr>
-          <w:lang w:val="en-US"/>
-        </w:rPr>
-        <w:t>, apply operations bit by bit and make truth table.</w:t>
-      </w:r>
     </w:p>
     <w:sectPr>
       <w:pgSz w:w="11906" w:h="16838"/>
@@ -1842,6 +1913,29 @@
       <w:outlineLvl w:val="9"/>
     </w:pPr>
   </w:style>
+  <w:style w:type="character" w:styleId="Hyperlink">
+    <w:name w:val="Hyperlink"/>
+    <w:basedOn w:val="DefaultParagraphFont"/>
+    <w:uiPriority w:val="99"/>
+    <w:unhideWhenUsed/>
+    <w:rsid w:val="009474AB"/>
+    <w:rPr>
+      <w:color w:val="0563C1" w:themeColor="hyperlink"/>
+      <w:u w:val="single"/>
+    </w:rPr>
+  </w:style>
+  <w:style w:type="character" w:styleId="UnresolvedMention">
+    <w:name w:val="Unresolved Mention"/>
+    <w:basedOn w:val="DefaultParagraphFont"/>
+    <w:uiPriority w:val="99"/>
+    <w:semiHidden/>
+    <w:unhideWhenUsed/>
+    <w:rsid w:val="009474AB"/>
+    <w:rPr>
+      <w:color w:val="605E5C"/>
+      <w:shd w:val="clear" w:color="auto" w:fill="E1DFDD"/>
+    </w:rPr>
+  </w:style>
 </w:styles>
 </file>
 
@@ -2145,7 +2239,7 @@
 </file>
 
 <file path=customXml/itemProps1.xml><?xml version="1.0" encoding="utf-8"?>
-<ds:datastoreItem xmlns:ds="http://schemas.openxmlformats.org/officeDocument/2006/customXml" ds:itemID="{2C029D87-DFD9-414D-87D3-CF843B5E609D}">
+<ds:datastoreItem xmlns:ds="http://schemas.openxmlformats.org/officeDocument/2006/customXml" ds:itemID="{A57543BD-67C0-43FF-86D1-F8D48D7AA330}">
   <ds:schemaRefs>
     <ds:schemaRef ds:uri="http://schemas.openxmlformats.org/officeDocument/2006/bibliography"/>
   </ds:schemaRefs>

</xml_diff>